<commit_message>
Alpha Du-Mono mode input complete
no predictive text
no backspacing
</commit_message>
<xml_diff>
--- a/JoyType.docx
+++ b/JoyType.docx
@@ -165,59 +165,68 @@
         </w:tabs>
         <w:rPr>
           <w:sz w:val="40"/>
-        </w:rPr>
-      </w:pPr>
-      <w:r>
-        <w:rPr>
-          <w:sz w:val="40"/>
-        </w:rPr>
-        <w:tab/>
-      </w:r>
-      <w:r>
-        <w:rPr>
-          <w:sz w:val="40"/>
+          <w:lang w:val="fr-BE"/>
+        </w:rPr>
+      </w:pPr>
+      <w:r>
+        <w:rPr>
+          <w:sz w:val="40"/>
+        </w:rPr>
+        <w:tab/>
+      </w:r>
+      <w:r>
+        <w:rPr>
+          <w:sz w:val="40"/>
+          <w:lang w:val="fr-BE"/>
         </w:rPr>
         <w:t>N</w:t>
       </w:r>
       <w:r>
         <w:rPr>
           <w:sz w:val="40"/>
+          <w:lang w:val="fr-BE"/>
         </w:rPr>
         <w:t>J</w:t>
       </w:r>
       <w:r>
         <w:rPr>
           <w:sz w:val="40"/>
+          <w:lang w:val="fr-BE"/>
         </w:rPr>
         <w:t>H</w:t>
       </w:r>
       <w:r>
         <w:rPr>
           <w:sz w:val="40"/>
-        </w:rPr>
-        <w:tab/>
-      </w:r>
-      <w:r>
-        <w:rPr>
-          <w:sz w:val="40"/>
+          <w:lang w:val="fr-BE"/>
+        </w:rPr>
+        <w:tab/>
+      </w:r>
+      <w:r>
+        <w:rPr>
+          <w:sz w:val="40"/>
+          <w:lang w:val="fr-BE"/>
         </w:rPr>
         <w:t>OC</w:t>
       </w:r>
       <w:r>
         <w:rPr>
           <w:sz w:val="40"/>
+          <w:lang w:val="fr-BE"/>
         </w:rPr>
         <w:t>WB</w:t>
       </w:r>
       <w:r>
         <w:rPr>
           <w:sz w:val="40"/>
-        </w:rPr>
-        <w:tab/>
-      </w:r>
-      <w:r>
-        <w:rPr>
-          <w:sz w:val="40"/>
+          <w:lang w:val="fr-BE"/>
+        </w:rPr>
+        <w:tab/>
+      </w:r>
+      <w:r>
+        <w:rPr>
+          <w:sz w:val="40"/>
+          <w:lang w:val="fr-BE"/>
         </w:rPr>
         <w:t>_(.?!@)</w:t>
       </w:r>
@@ -231,36 +240,51 @@
         </w:tabs>
         <w:rPr>
           <w:sz w:val="40"/>
-        </w:rPr>
-      </w:pPr>
-    </w:p>
-    <w:p>
-      <w:pPr>
-        <w:tabs>
-          <w:tab w:val="left" w:pos="2880"/>
-          <w:tab w:val="left" w:pos="4320"/>
-          <w:tab w:val="left" w:pos="5760"/>
-        </w:tabs>
-      </w:pPr>
-      <w:r>
-        <w:rPr>
-          <w:sz w:val="40"/>
-        </w:rPr>
-        <w:tab/>
-      </w:r>
-      <w:r>
+          <w:lang w:val="fr-BE"/>
+        </w:rPr>
+      </w:pPr>
+    </w:p>
+    <w:p>
+      <w:pPr>
+        <w:tabs>
+          <w:tab w:val="left" w:pos="2880"/>
+          <w:tab w:val="left" w:pos="4320"/>
+          <w:tab w:val="left" w:pos="5760"/>
+        </w:tabs>
+        <w:rPr>
+          <w:lang w:val="fr-BE"/>
+        </w:rPr>
+      </w:pPr>
+      <w:r>
+        <w:rPr>
+          <w:sz w:val="40"/>
+          <w:lang w:val="fr-BE"/>
+        </w:rPr>
+        <w:tab/>
+      </w:r>
+      <w:r>
+        <w:rPr>
+          <w:lang w:val="fr-BE"/>
+        </w:rPr>
         <w:t>12.6</w:t>
       </w:r>
       <w:r>
-        <w:tab/>
-      </w:r>
-      <w:r>
+        <w:rPr>
+          <w:lang w:val="fr-BE"/>
+        </w:rPr>
+        <w:tab/>
         <w:t>16</w:t>
       </w:r>
       <w:r>
-        <w:tab/>
-      </w:r>
-      <w:r>
+        <w:rPr>
+          <w:lang w:val="fr-BE"/>
+        </w:rPr>
+        <w:tab/>
+      </w:r>
+      <w:r>
+        <w:rPr>
+          <w:lang w:val="fr-BE"/>
+        </w:rPr>
         <w:t>12.4</w:t>
       </w:r>
     </w:p>
@@ -272,17 +296,32 @@
           <w:tab w:val="left" w:pos="5760"/>
         </w:tabs>
         <w:ind w:left="2160" w:firstLine="720"/>
-      </w:pPr>
-      <w:r>
+        <w:rPr>
+          <w:lang w:val="fr-BE"/>
+        </w:rPr>
+      </w:pPr>
+      <w:r>
+        <w:rPr>
+          <w:lang w:val="fr-BE"/>
+        </w:rPr>
         <w:t>15.6</w:t>
       </w:r>
       <w:r>
-        <w:tab/>
-      </w:r>
-      <w:r>
-        <w:tab/>
-      </w:r>
-      <w:r>
+        <w:rPr>
+          <w:lang w:val="fr-BE"/>
+        </w:rPr>
+        <w:tab/>
+      </w:r>
+      <w:r>
+        <w:rPr>
+          <w:lang w:val="fr-BE"/>
+        </w:rPr>
+        <w:tab/>
+      </w:r>
+      <w:r>
+        <w:rPr>
+          <w:lang w:val="fr-BE"/>
+        </w:rPr>
         <w:t>15.5</w:t>
       </w:r>
     </w:p>
@@ -295,54 +334,67 @@
         </w:tabs>
         <w:rPr>
           <w:sz w:val="40"/>
-        </w:rPr>
-      </w:pPr>
-      <w:r>
-        <w:tab/>
-      </w:r>
-      <w:r>
+          <w:lang w:val="fr-BE"/>
+        </w:rPr>
+      </w:pPr>
+      <w:r>
+        <w:rPr>
+          <w:lang w:val="fr-BE"/>
+        </w:rPr>
+        <w:tab/>
         <w:t>12.8</w:t>
       </w:r>
       <w:r>
-        <w:tab/>
-      </w:r>
-      <w:r>
+        <w:rPr>
+          <w:lang w:val="fr-BE"/>
+        </w:rPr>
+        <w:tab/>
+      </w:r>
+      <w:r>
+        <w:rPr>
+          <w:lang w:val="fr-BE"/>
+        </w:rPr>
         <w:t>13.9</w:t>
       </w:r>
       <w:r>
         <w:rPr>
           <w:sz w:val="40"/>
-        </w:rPr>
-        <w:tab/>
-      </w:r>
-    </w:p>
-    <w:p>
-      <w:pPr>
-        <w:tabs>
-          <w:tab w:val="left" w:pos="2880"/>
-          <w:tab w:val="left" w:pos="4320"/>
-          <w:tab w:val="left" w:pos="5760"/>
-        </w:tabs>
-        <w:rPr>
-          <w:sz w:val="40"/>
-        </w:rPr>
-      </w:pPr>
-      <w:r>
-        <w:rPr>
-          <w:sz w:val="40"/>
-        </w:rPr>
-        <w:tab/>
-      </w:r>
-    </w:p>
-    <w:p>
-      <w:pPr>
-        <w:rPr>
-          <w:sz w:val="40"/>
-        </w:rPr>
-      </w:pPr>
-      <w:r>
-        <w:rPr>
-          <w:sz w:val="40"/>
+          <w:lang w:val="fr-BE"/>
+        </w:rPr>
+        <w:tab/>
+      </w:r>
+    </w:p>
+    <w:p>
+      <w:pPr>
+        <w:tabs>
+          <w:tab w:val="left" w:pos="2880"/>
+          <w:tab w:val="left" w:pos="4320"/>
+          <w:tab w:val="left" w:pos="5760"/>
+        </w:tabs>
+        <w:rPr>
+          <w:sz w:val="40"/>
+          <w:lang w:val="fr-BE"/>
+        </w:rPr>
+      </w:pPr>
+      <w:r>
+        <w:rPr>
+          <w:sz w:val="40"/>
+          <w:lang w:val="fr-BE"/>
+        </w:rPr>
+        <w:tab/>
+      </w:r>
+    </w:p>
+    <w:p>
+      <w:pPr>
+        <w:rPr>
+          <w:sz w:val="40"/>
+          <w:lang w:val="fr-BE"/>
+        </w:rPr>
+      </w:pPr>
+      <w:r>
+        <w:rPr>
+          <w:sz w:val="40"/>
+          <w:lang w:val="fr-BE"/>
         </w:rPr>
         <w:br w:type="page"/>
       </w:r>
@@ -375,21 +427,7 @@
           <w:sz w:val="40"/>
           <w:lang w:val="fr-BE"/>
         </w:rPr>
-        <w:t xml:space="preserve"> </w:t>
-      </w:r>
-      <w:r>
-        <w:rPr>
-          <w:sz w:val="40"/>
-          <w:lang w:val="fr-BE"/>
-        </w:rPr>
-        <w:t>du-</w:t>
-      </w:r>
-      <w:r>
-        <w:rPr>
-          <w:sz w:val="40"/>
-          <w:lang w:val="fr-BE"/>
-        </w:rPr>
-        <w:t>mono</w:t>
+        <w:t xml:space="preserve"> du-mono</w:t>
       </w:r>
     </w:p>
     <w:p>
@@ -426,14 +464,7 @@
           <w:lang w:val="fr-BE"/>
         </w:rPr>
         <w:tab/>
-        <w:t>SPD</w:t>
-      </w:r>
-      <w:r>
-        <w:rPr>
-          <w:sz w:val="40"/>
-          <w:lang w:val="fr-BE"/>
-        </w:rPr>
-        <w:t>&amp;</w:t>
+        <w:t>SPD&amp;</w:t>
       </w:r>
     </w:p>
     <w:p>
@@ -446,54 +477,30 @@
         <w:ind w:left="2160" w:firstLine="720"/>
         <w:rPr>
           <w:sz w:val="40"/>
-        </w:rPr>
-      </w:pPr>
-      <w:r>
-        <w:rPr>
-          <w:sz w:val="40"/>
-        </w:rPr>
-        <w:t>E</w:t>
-      </w:r>
-      <w:r>
-        <w:rPr>
-          <w:sz w:val="40"/>
-        </w:rPr>
-        <w:t>X</w:t>
-      </w:r>
-      <w:r>
-        <w:rPr>
-          <w:sz w:val="40"/>
-        </w:rPr>
-        <w:t>Q</w:t>
-      </w:r>
-      <w:r>
-        <w:rPr>
-          <w:sz w:val="40"/>
-        </w:rPr>
-        <w:t>U</w:t>
-      </w:r>
-      <w:r>
-        <w:rPr>
-          <w:sz w:val="40"/>
-        </w:rPr>
-        <w:tab/>
-      </w:r>
-      <w:r>
-        <w:rPr>
-          <w:sz w:val="40"/>
-        </w:rPr>
+          <w:lang w:val="fr-BE"/>
+        </w:rPr>
+      </w:pPr>
+      <w:r>
+        <w:rPr>
+          <w:sz w:val="40"/>
+          <w:lang w:val="fr-BE"/>
+        </w:rPr>
+        <w:t>EXQU</w:t>
+      </w:r>
+      <w:r>
+        <w:rPr>
+          <w:sz w:val="40"/>
+          <w:lang w:val="fr-BE"/>
+        </w:rPr>
+        <w:tab/>
         <w:t>/</w:t>
       </w:r>
       <w:r>
         <w:rPr>
           <w:sz w:val="40"/>
-        </w:rPr>
-        <w:tab/>
-      </w:r>
-      <w:r>
-        <w:rPr>
-          <w:sz w:val="40"/>
-        </w:rPr>
+          <w:lang w:val="fr-BE"/>
+        </w:rPr>
+        <w:tab/>
         <w:t>IFLM</w:t>
       </w:r>
     </w:p>
@@ -506,24 +513,21 @@
         </w:tabs>
         <w:rPr>
           <w:sz w:val="40"/>
-        </w:rPr>
-      </w:pPr>
-      <w:r>
-        <w:rPr>
-          <w:sz w:val="40"/>
-        </w:rPr>
-        <w:tab/>
-        <w:t>NJH</w:t>
-      </w:r>
-      <w:r>
-        <w:rPr>
-          <w:sz w:val="40"/>
-        </w:rPr>
-        <w:t>@</w:t>
-      </w:r>
-      <w:r>
-        <w:rPr>
-          <w:sz w:val="40"/>
+          <w:lang w:val="fr-BE"/>
+        </w:rPr>
+      </w:pPr>
+      <w:r>
+        <w:rPr>
+          <w:sz w:val="40"/>
+          <w:lang w:val="fr-BE"/>
+        </w:rPr>
+        <w:tab/>
+        <w:t>NJH@</w:t>
+      </w:r>
+      <w:r>
+        <w:rPr>
+          <w:sz w:val="40"/>
+          <w:lang w:val="fr-BE"/>
         </w:rPr>
         <w:tab/>
         <w:t>OCWB</w:t>
@@ -531,49 +535,77 @@
       <w:r>
         <w:rPr>
           <w:sz w:val="40"/>
-        </w:rPr>
-        <w:tab/>
-      </w:r>
-      <w:r>
-        <w:rPr>
-          <w:sz w:val="40"/>
-        </w:rPr>
-        <w:t>._!?</w:t>
-      </w:r>
-    </w:p>
-    <w:p>
-      <w:pPr>
-        <w:tabs>
-          <w:tab w:val="left" w:pos="2880"/>
-          <w:tab w:val="left" w:pos="4320"/>
-          <w:tab w:val="left" w:pos="5760"/>
-        </w:tabs>
-        <w:rPr>
-          <w:sz w:val="40"/>
-        </w:rPr>
-      </w:pPr>
-    </w:p>
-    <w:p>
-      <w:pPr>
-        <w:tabs>
-          <w:tab w:val="left" w:pos="2880"/>
-          <w:tab w:val="left" w:pos="4320"/>
-          <w:tab w:val="left" w:pos="5760"/>
-        </w:tabs>
-        <w:rPr>
-          <w:sz w:val="40"/>
-        </w:rPr>
-      </w:pPr>
-      <w:r>
-        <w:rPr>
-          <w:sz w:val="40"/>
-        </w:rPr>
-        <w:tab/>
+          <w:lang w:val="fr-BE"/>
+        </w:rPr>
+        <w:tab/>
+      </w:r>
+      <w:r>
+        <w:rPr>
+          <w:sz w:val="40"/>
+          <w:lang w:val="fr-BE"/>
+        </w:rPr>
+        <w:t>_</w:t>
+      </w:r>
+      <w:r>
+        <w:rPr>
+          <w:sz w:val="40"/>
+          <w:lang w:val="fr-BE"/>
+        </w:rPr>
+        <w:t>.</w:t>
+      </w:r>
+      <w:r>
+        <w:rPr>
+          <w:sz w:val="40"/>
+          <w:lang w:val="fr-BE"/>
+        </w:rPr>
+        <w:t>!?</w:t>
+      </w:r>
+    </w:p>
+    <w:p>
+      <w:pPr>
+        <w:tabs>
+          <w:tab w:val="left" w:pos="2880"/>
+          <w:tab w:val="left" w:pos="4320"/>
+          <w:tab w:val="left" w:pos="5760"/>
+        </w:tabs>
+        <w:rPr>
+          <w:sz w:val="40"/>
+          <w:lang w:val="fr-BE"/>
+        </w:rPr>
+      </w:pPr>
+    </w:p>
+    <w:p>
+      <w:pPr>
+        <w:tabs>
+          <w:tab w:val="left" w:pos="2880"/>
+          <w:tab w:val="left" w:pos="4320"/>
+          <w:tab w:val="left" w:pos="5760"/>
+        </w:tabs>
+        <w:rPr>
+          <w:sz w:val="40"/>
+          <w:lang w:val="fr-BE"/>
+        </w:rPr>
+      </w:pPr>
+      <w:r>
+        <w:rPr>
+          <w:sz w:val="40"/>
+          <w:lang w:val="fr-BE"/>
+        </w:rPr>
+        <w:tab/>
+      </w:r>
+      <w:proofErr w:type="spellStart"/>
+      <w:r>
+        <w:rPr>
+          <w:sz w:val="40"/>
+          <w:lang w:val="fr-BE"/>
+        </w:rPr>
         <w:t>word</w:t>
       </w:r>
-      <w:r>
-        <w:rPr>
-          <w:sz w:val="40"/>
+      <w:proofErr w:type="spellEnd"/>
+      <w:r>
+        <w:rPr>
+          <w:sz w:val="40"/>
+          <w:lang w:val="fr-BE"/>
         </w:rPr>
         <w:tab/>
         <w:t>1</w:t>
@@ -581,25 +613,35 @@
       <w:r>
         <w:rPr>
           <w:sz w:val="40"/>
-        </w:rPr>
-        <w:tab/>
+          <w:lang w:val="fr-BE"/>
+        </w:rPr>
+        <w:tab/>
+      </w:r>
+      <w:proofErr w:type="spellStart"/>
+      <w:r>
+        <w:rPr>
+          <w:sz w:val="40"/>
+          <w:lang w:val="fr-BE"/>
+        </w:rPr>
         <w:t>word</w:t>
       </w:r>
-    </w:p>
-    <w:p>
-      <w:pPr>
-        <w:tabs>
-          <w:tab w:val="left" w:pos="2880"/>
-          <w:tab w:val="left" w:pos="4320"/>
-          <w:tab w:val="left" w:pos="5760"/>
-        </w:tabs>
-        <w:rPr>
-          <w:sz w:val="40"/>
-        </w:rPr>
-      </w:pPr>
-      <w:r>
-        <w:rPr>
-          <w:sz w:val="40"/>
+      <w:proofErr w:type="spellEnd"/>
+    </w:p>
+    <w:p>
+      <w:pPr>
+        <w:tabs>
+          <w:tab w:val="left" w:pos="2880"/>
+          <w:tab w:val="left" w:pos="4320"/>
+          <w:tab w:val="left" w:pos="5760"/>
+        </w:tabs>
+        <w:rPr>
+          <w:sz w:val="40"/>
+        </w:rPr>
+      </w:pPr>
+      <w:r>
+        <w:rPr>
+          <w:sz w:val="40"/>
+          <w:lang w:val="fr-BE"/>
         </w:rPr>
         <w:tab/>
       </w:r>
@@ -614,7 +656,7 @@
           <w:sz w:val="40"/>
         </w:rPr>
         <w:tab/>
-        <w:t>_</w:t>
+        <w:t>&lt;</w:t>
       </w:r>
       <w:r>
         <w:rPr>
@@ -733,11 +775,13 @@
         <w:jc w:val="center"/>
         <w:rPr>
           <w:sz w:val="40"/>
-        </w:rPr>
-      </w:pPr>
-      <w:r>
-        <w:rPr>
-          <w:sz w:val="40"/>
+          <w:lang w:val="fr-BE"/>
+        </w:rPr>
+      </w:pPr>
+      <w:r>
+        <w:rPr>
+          <w:sz w:val="40"/>
+          <w:lang w:val="fr-BE"/>
         </w:rPr>
         <w:t>Alpha du-mono</w:t>
       </w:r>
@@ -752,23 +796,26 @@
         <w:jc w:val="center"/>
         <w:rPr>
           <w:sz w:val="40"/>
-        </w:rPr>
-      </w:pPr>
-    </w:p>
-    <w:p>
-      <w:pPr>
-        <w:tabs>
-          <w:tab w:val="left" w:pos="2880"/>
-          <w:tab w:val="left" w:pos="4320"/>
-          <w:tab w:val="left" w:pos="5760"/>
-        </w:tabs>
-        <w:rPr>
-          <w:sz w:val="40"/>
-        </w:rPr>
-      </w:pPr>
-      <w:r>
-        <w:rPr>
-          <w:sz w:val="40"/>
+          <w:lang w:val="fr-BE"/>
+        </w:rPr>
+      </w:pPr>
+    </w:p>
+    <w:p>
+      <w:pPr>
+        <w:tabs>
+          <w:tab w:val="left" w:pos="2880"/>
+          <w:tab w:val="left" w:pos="4320"/>
+          <w:tab w:val="left" w:pos="5760"/>
+        </w:tabs>
+        <w:rPr>
+          <w:sz w:val="40"/>
+          <w:lang w:val="fr-BE"/>
+        </w:rPr>
+      </w:pPr>
+      <w:r>
+        <w:rPr>
+          <w:sz w:val="40"/>
+          <w:lang w:val="fr-BE"/>
         </w:rPr>
         <w:tab/>
         <w:t>QRST</w:t>
@@ -776,6 +823,7 @@
       <w:r>
         <w:rPr>
           <w:sz w:val="40"/>
+          <w:lang w:val="fr-BE"/>
         </w:rPr>
         <w:tab/>
         <w:t>ABCD</w:t>
@@ -783,6 +831,7 @@
       <w:r>
         <w:rPr>
           <w:sz w:val="40"/>
+          <w:lang w:val="fr-BE"/>
         </w:rPr>
         <w:tab/>
         <w:t>UVWX</w:t>
@@ -798,29 +847,34 @@
         <w:ind w:left="2160" w:firstLine="720"/>
         <w:rPr>
           <w:sz w:val="40"/>
-        </w:rPr>
-      </w:pPr>
-      <w:r>
-        <w:rPr>
-          <w:sz w:val="40"/>
+          <w:lang w:val="fr-BE"/>
+        </w:rPr>
+      </w:pPr>
+      <w:r>
+        <w:rPr>
+          <w:sz w:val="40"/>
+          <w:lang w:val="fr-BE"/>
         </w:rPr>
         <w:t>MNOP</w:t>
       </w:r>
       <w:r>
         <w:rPr>
           <w:sz w:val="40"/>
-        </w:rPr>
-        <w:tab/>
-      </w:r>
-      <w:r>
-        <w:rPr>
-          <w:sz w:val="40"/>
+          <w:lang w:val="fr-BE"/>
+        </w:rPr>
+        <w:tab/>
+      </w:r>
+      <w:r>
+        <w:rPr>
+          <w:sz w:val="40"/>
+          <w:lang w:val="fr-BE"/>
         </w:rPr>
         <w:t>/</w:t>
       </w:r>
       <w:r>
         <w:rPr>
           <w:sz w:val="40"/>
+          <w:lang w:val="fr-BE"/>
         </w:rPr>
         <w:tab/>
         <w:t>EFGH</w:t>
@@ -835,11 +889,13 @@
         </w:tabs>
         <w:rPr>
           <w:sz w:val="40"/>
-        </w:rPr>
-      </w:pPr>
-      <w:r>
-        <w:rPr>
-          <w:sz w:val="40"/>
+          <w:lang w:val="fr-BE"/>
+        </w:rPr>
+      </w:pPr>
+      <w:r>
+        <w:rPr>
+          <w:sz w:val="40"/>
+          <w:lang w:val="fr-BE"/>
         </w:rPr>
         <w:tab/>
         <w:t>?</w:t>
@@ -847,12 +903,14 @@
       <w:r>
         <w:rPr>
           <w:sz w:val="40"/>
+          <w:lang w:val="fr-BE"/>
         </w:rPr>
         <w:t>!@&amp;</w:t>
       </w:r>
       <w:r>
         <w:rPr>
           <w:sz w:val="40"/>
+          <w:lang w:val="fr-BE"/>
         </w:rPr>
         <w:tab/>
         <w:t>IJKL</w:t>
@@ -860,6 +918,7 @@
       <w:r>
         <w:rPr>
           <w:sz w:val="40"/>
+          <w:lang w:val="fr-BE"/>
         </w:rPr>
         <w:tab/>
         <w:t>YZ._</w:t>
@@ -874,30 +933,42 @@
         </w:tabs>
         <w:rPr>
           <w:sz w:val="40"/>
-        </w:rPr>
-      </w:pPr>
-    </w:p>
-    <w:p>
-      <w:pPr>
-        <w:tabs>
-          <w:tab w:val="left" w:pos="2880"/>
-          <w:tab w:val="left" w:pos="4320"/>
-          <w:tab w:val="left" w:pos="5760"/>
-        </w:tabs>
-        <w:rPr>
-          <w:sz w:val="40"/>
-        </w:rPr>
-      </w:pPr>
-      <w:r>
-        <w:rPr>
-          <w:sz w:val="40"/>
-        </w:rPr>
-        <w:tab/>
+          <w:lang w:val="fr-BE"/>
+        </w:rPr>
+      </w:pPr>
+    </w:p>
+    <w:p>
+      <w:pPr>
+        <w:tabs>
+          <w:tab w:val="left" w:pos="2880"/>
+          <w:tab w:val="left" w:pos="4320"/>
+          <w:tab w:val="left" w:pos="5760"/>
+        </w:tabs>
+        <w:rPr>
+          <w:sz w:val="40"/>
+          <w:lang w:val="fr-BE"/>
+        </w:rPr>
+      </w:pPr>
+      <w:r>
+        <w:rPr>
+          <w:sz w:val="40"/>
+          <w:lang w:val="fr-BE"/>
+        </w:rPr>
+        <w:tab/>
+      </w:r>
+      <w:proofErr w:type="spellStart"/>
+      <w:r>
+        <w:rPr>
+          <w:sz w:val="40"/>
+          <w:lang w:val="fr-BE"/>
+        </w:rPr>
         <w:t>word</w:t>
       </w:r>
-      <w:r>
-        <w:rPr>
-          <w:sz w:val="40"/>
+      <w:proofErr w:type="spellEnd"/>
+      <w:r>
+        <w:rPr>
+          <w:sz w:val="40"/>
+          <w:lang w:val="fr-BE"/>
         </w:rPr>
         <w:tab/>
         <w:t>1</w:t>
@@ -905,25 +976,35 @@
       <w:r>
         <w:rPr>
           <w:sz w:val="40"/>
-        </w:rPr>
-        <w:tab/>
+          <w:lang w:val="fr-BE"/>
+        </w:rPr>
+        <w:tab/>
+      </w:r>
+      <w:proofErr w:type="spellStart"/>
+      <w:r>
+        <w:rPr>
+          <w:sz w:val="40"/>
+          <w:lang w:val="fr-BE"/>
+        </w:rPr>
         <w:t>word</w:t>
       </w:r>
-    </w:p>
-    <w:p>
-      <w:pPr>
-        <w:tabs>
-          <w:tab w:val="left" w:pos="2880"/>
-          <w:tab w:val="left" w:pos="4320"/>
-          <w:tab w:val="left" w:pos="5760"/>
-        </w:tabs>
-        <w:rPr>
-          <w:sz w:val="40"/>
-        </w:rPr>
-      </w:pPr>
-      <w:r>
-        <w:rPr>
-          <w:sz w:val="40"/>
+      <w:proofErr w:type="spellEnd"/>
+    </w:p>
+    <w:p>
+      <w:pPr>
+        <w:tabs>
+          <w:tab w:val="left" w:pos="2880"/>
+          <w:tab w:val="left" w:pos="4320"/>
+          <w:tab w:val="left" w:pos="5760"/>
+        </w:tabs>
+        <w:rPr>
+          <w:sz w:val="40"/>
+        </w:rPr>
+      </w:pPr>
+      <w:r>
+        <w:rPr>
+          <w:sz w:val="40"/>
+          <w:lang w:val="fr-BE"/>
         </w:rPr>
         <w:tab/>
       </w:r>
@@ -938,7 +1019,7 @@
           <w:sz w:val="40"/>
         </w:rPr>
         <w:tab/>
-        <w:t>_</w:t>
+        <w:t>&lt;</w:t>
       </w:r>
       <w:r>
         <w:rPr>
@@ -1257,60 +1338,60 @@
           <w:sz w:val="40"/>
         </w:rPr>
         <w:tab/>
-        <w:t>_</w:t>
-      </w:r>
-      <w:r>
-        <w:rPr>
-          <w:sz w:val="40"/>
-        </w:rPr>
-        <w:tab/>
-        <w:t>NP</w:t>
-      </w:r>
-    </w:p>
-    <w:p>
-      <w:pPr>
-        <w:tabs>
-          <w:tab w:val="left" w:pos="2880"/>
-          <w:tab w:val="left" w:pos="4320"/>
-          <w:tab w:val="left" w:pos="5760"/>
-        </w:tabs>
-        <w:rPr>
-          <w:sz w:val="40"/>
-        </w:rPr>
-      </w:pPr>
-      <w:r>
-        <w:rPr>
-          <w:sz w:val="40"/>
-        </w:rPr>
-        <w:tab/>
-      </w:r>
-      <w:r>
-        <w:rPr>
-          <w:sz w:val="40"/>
-        </w:rPr>
-        <w:t>DY</w:t>
-      </w:r>
-      <w:r>
-        <w:rPr>
-          <w:sz w:val="40"/>
-        </w:rPr>
-        <w:tab/>
-        <w:t>EQ</w:t>
-      </w:r>
-      <w:r>
-        <w:rPr>
-          <w:sz w:val="40"/>
-        </w:rPr>
-        <w:tab/>
-      </w:r>
-      <w:r>
-        <w:rPr>
-          <w:sz w:val="40"/>
-        </w:rPr>
-        <w:t>word</w:t>
+        <w:t>&lt;</w:t>
       </w:r>
       <w:bookmarkStart w:id="0" w:name="_GoBack"/>
       <w:bookmarkEnd w:id="0"/>
+      <w:r>
+        <w:rPr>
+          <w:sz w:val="40"/>
+        </w:rPr>
+        <w:tab/>
+        <w:t>NP</w:t>
+      </w:r>
+    </w:p>
+    <w:p>
+      <w:pPr>
+        <w:tabs>
+          <w:tab w:val="left" w:pos="2880"/>
+          <w:tab w:val="left" w:pos="4320"/>
+          <w:tab w:val="left" w:pos="5760"/>
+        </w:tabs>
+        <w:rPr>
+          <w:sz w:val="40"/>
+        </w:rPr>
+      </w:pPr>
+      <w:r>
+        <w:rPr>
+          <w:sz w:val="40"/>
+        </w:rPr>
+        <w:tab/>
+      </w:r>
+      <w:r>
+        <w:rPr>
+          <w:sz w:val="40"/>
+        </w:rPr>
+        <w:t>DY</w:t>
+      </w:r>
+      <w:r>
+        <w:rPr>
+          <w:sz w:val="40"/>
+        </w:rPr>
+        <w:tab/>
+        <w:t>EQ</w:t>
+      </w:r>
+      <w:r>
+        <w:rPr>
+          <w:sz w:val="40"/>
+        </w:rPr>
+        <w:tab/>
+      </w:r>
+      <w:r>
+        <w:rPr>
+          <w:sz w:val="40"/>
+        </w:rPr>
+        <w:t>word</w:t>
+      </w:r>
     </w:p>
     <w:p>
       <w:pPr>

</xml_diff>